<commit_message>
Updated SAD file (Jeroen)
</commit_message>
<xml_diff>
--- a/SAD/Software_Architecture_Document.docx
+++ b/SAD/Software_Architecture_Document.docx
@@ -377,6 +377,9 @@
             <w:r>
               <w:t>Jeroen</w:t>
             </w:r>
+            <w:r>
+              <w:t xml:space="preserve"> &amp; Hanna</w:t>
+            </w:r>
           </w:p>
         </w:tc>
         <w:sdt>
@@ -1288,9 +1291,9 @@
         </w:rPr>
         <w:drawing>
           <wp:inline distT="0" distB="0" distL="0" distR="0">
-            <wp:extent cx="5760720" cy="3927475"/>
+            <wp:extent cx="5760720" cy="3499485"/>
             <wp:effectExtent l="19050" t="0" r="0" b="0"/>
-            <wp:docPr id="1" name="Afbeelding 0" descr="UseCaseDiagramV1.png"/>
+            <wp:docPr id="2" name="Afbeelding 1" descr="UseCaseDiagramV2.png"/>
             <wp:cNvGraphicFramePr>
               <a:graphicFrameLocks xmlns:a="http://schemas.openxmlformats.org/drawingml/2006/main" noChangeAspect="1"/>
             </wp:cNvGraphicFramePr>
@@ -1298,7 +1301,7 @@
               <a:graphicData uri="http://schemas.openxmlformats.org/drawingml/2006/picture">
                 <pic:pic xmlns:pic="http://schemas.openxmlformats.org/drawingml/2006/picture">
                   <pic:nvPicPr>
-                    <pic:cNvPr id="0" name="UseCaseDiagramV1.png"/>
+                    <pic:cNvPr id="0" name="UseCaseDiagramV2.png"/>
                     <pic:cNvPicPr/>
                   </pic:nvPicPr>
                   <pic:blipFill>
@@ -1310,7 +1313,7 @@
                   <pic:spPr>
                     <a:xfrm>
                       <a:off x="0" y="0"/>
-                      <a:ext cx="5760720" cy="3927475"/>
+                      <a:ext cx="5760720" cy="3499485"/>
                     </a:xfrm>
                     <a:prstGeom prst="rect">
                       <a:avLst/>
@@ -1342,9 +1345,369 @@
         <w:t>: use case matching</w:t>
       </w:r>
     </w:p>
+    <w:p>
+      <w:r>
+        <w:br w:type="page"/>
+      </w:r>
+    </w:p>
+    <w:p>
+      <w:pPr>
+        <w:pStyle w:val="Kop1"/>
+        <w:numPr>
+          <w:ilvl w:val="0"/>
+          <w:numId w:val="2"/>
+        </w:numPr>
+      </w:pPr>
+      <w:r>
+        <w:lastRenderedPageBreak/>
+        <w:t>Logical view</w:t>
+      </w:r>
+    </w:p>
+    <w:p>
+      <w:pPr>
+        <w:ind w:left="360"/>
+      </w:pPr>
+      <w:r>
+        <w:t>Hier wordt  de architectureel significante logische opbouw van het systeem beschreven. Denk hierbij aan de decompositie in lagen en deelsystemen. Ook de manier waarop Use Cases, rekening houdend met deze logische decompositie, technisch worden vertaald naar Use Case Realizations</w:t>
+      </w:r>
+      <w:r>
+        <w:t xml:space="preserve"> worden hier beschreven</w:t>
+      </w:r>
+      <w:r>
+        <w:t>.</w:t>
+      </w:r>
+    </w:p>
+    <w:p>
+      <w:pPr>
+        <w:pStyle w:val="Kop2"/>
+        <w:ind w:firstLine="360"/>
+      </w:pPr>
+      <w:r>
+        <w:t>3.1 Lagen &amp; deelsystemen</w:t>
+      </w:r>
+    </w:p>
+    <w:p>
+      <w:r>
+        <w:rPr>
+          <w:noProof/>
+          <w:lang w:eastAsia="nl-NL"/>
+        </w:rPr>
+        <w:drawing>
+          <wp:inline distT="0" distB="0" distL="0" distR="0">
+            <wp:extent cx="5760720" cy="3955415"/>
+            <wp:effectExtent l="19050" t="0" r="0" b="0"/>
+            <wp:docPr id="12" name="Afbeelding 6" descr="organogram.png"/>
+            <wp:cNvGraphicFramePr>
+              <a:graphicFrameLocks xmlns:a="http://schemas.openxmlformats.org/drawingml/2006/main" noChangeAspect="1"/>
+            </wp:cNvGraphicFramePr>
+            <a:graphic xmlns:a="http://schemas.openxmlformats.org/drawingml/2006/main">
+              <a:graphicData uri="http://schemas.openxmlformats.org/drawingml/2006/picture">
+                <pic:pic xmlns:pic="http://schemas.openxmlformats.org/drawingml/2006/picture">
+                  <pic:nvPicPr>
+                    <pic:cNvPr id="0" name="organogram.png"/>
+                    <pic:cNvPicPr/>
+                  </pic:nvPicPr>
+                  <pic:blipFill>
+                    <a:blip r:embed="rId11"/>
+                    <a:stretch>
+                      <a:fillRect/>
+                    </a:stretch>
+                  </pic:blipFill>
+                  <pic:spPr>
+                    <a:xfrm>
+                      <a:off x="0" y="0"/>
+                      <a:ext cx="5760720" cy="3955415"/>
+                    </a:xfrm>
+                    <a:prstGeom prst="rect">
+                      <a:avLst/>
+                    </a:prstGeom>
+                  </pic:spPr>
+                </pic:pic>
+              </a:graphicData>
+            </a:graphic>
+          </wp:inline>
+        </w:drawing>
+      </w:r>
+    </w:p>
+    <w:p>
+      <w:pPr>
+        <w:pStyle w:val="Kop2"/>
+      </w:pPr>
+      <w:r>
+        <w:t xml:space="preserve">     </w:t>
+      </w:r>
+    </w:p>
+    <w:p>
+      <w:pPr>
+        <w:rPr>
+          <w:rFonts w:asciiTheme="majorHAnsi" w:eastAsiaTheme="majorEastAsia" w:hAnsiTheme="majorHAnsi" w:cstheme="majorBidi"/>
+          <w:color w:val="4F81BD" w:themeColor="accent1"/>
+          <w:sz w:val="26"/>
+          <w:szCs w:val="26"/>
+        </w:rPr>
+      </w:pPr>
+      <w:r>
+        <w:br w:type="page"/>
+      </w:r>
+    </w:p>
+    <w:p>
+      <w:pPr>
+        <w:pStyle w:val="Kop2"/>
+      </w:pPr>
+      <w:r>
+        <w:lastRenderedPageBreak/>
+        <w:t xml:space="preserve">3.2  </w:t>
+      </w:r>
+      <w:bookmarkStart w:id="4" w:name="_Toc251836002"/>
+      <w:bookmarkStart w:id="5" w:name="_Toc130035786"/>
+      <w:r>
+        <w:t>Use Case Realizations</w:t>
+      </w:r>
+      <w:bookmarkEnd w:id="4"/>
+      <w:bookmarkEnd w:id="5"/>
+    </w:p>
+    <w:p>
+      <w:r>
+        <w:t xml:space="preserve">Hier wordt geillusteerd op welke wijze waarop de eerder genoemde Use Case Specifications technisch vertaald worden naar Use Case Realizations. </w:t>
+      </w:r>
+    </w:p>
+    <w:p>
+      <w:pPr>
+        <w:pStyle w:val="Subtitel"/>
+      </w:pPr>
+      <w:r>
+        <w:t>Flow diagram matching service</w:t>
+      </w:r>
+    </w:p>
+    <w:p>
+      <w:pPr>
+        <w:rPr>
+          <w:lang w:val="en-US"/>
+        </w:rPr>
+      </w:pPr>
+      <w:r>
+        <w:tab/>
+      </w:r>
+      <w:r>
+        <w:rPr>
+          <w:noProof/>
+          <w:lang w:eastAsia="nl-NL"/>
+        </w:rPr>
+        <w:drawing>
+          <wp:inline distT="0" distB="0" distL="0" distR="0">
+            <wp:extent cx="5248275" cy="3276600"/>
+            <wp:effectExtent l="19050" t="0" r="9525" b="0"/>
+            <wp:docPr id="6" name="Afbeelding 5" descr="Flow Chart V1.png"/>
+            <wp:cNvGraphicFramePr>
+              <a:graphicFrameLocks xmlns:a="http://schemas.openxmlformats.org/drawingml/2006/main" noChangeAspect="1"/>
+            </wp:cNvGraphicFramePr>
+            <a:graphic xmlns:a="http://schemas.openxmlformats.org/drawingml/2006/main">
+              <a:graphicData uri="http://schemas.openxmlformats.org/drawingml/2006/picture">
+                <pic:pic xmlns:pic="http://schemas.openxmlformats.org/drawingml/2006/picture">
+                  <pic:nvPicPr>
+                    <pic:cNvPr id="0" name="Flow Chart V1.png"/>
+                    <pic:cNvPicPr/>
+                  </pic:nvPicPr>
+                  <pic:blipFill>
+                    <a:blip r:embed="rId12"/>
+                    <a:stretch>
+                      <a:fillRect/>
+                    </a:stretch>
+                  </pic:blipFill>
+                  <pic:spPr>
+                    <a:xfrm>
+                      <a:off x="0" y="0"/>
+                      <a:ext cx="5248275" cy="3276600"/>
+                    </a:xfrm>
+                    <a:prstGeom prst="rect">
+                      <a:avLst/>
+                    </a:prstGeom>
+                  </pic:spPr>
+                </pic:pic>
+              </a:graphicData>
+            </a:graphic>
+          </wp:inline>
+        </w:drawing>
+      </w:r>
+      <w:r>
+        <w:rPr>
+          <w:lang w:val="en-US"/>
+        </w:rPr>
+        <w:t xml:space="preserve"> </w:t>
+      </w:r>
+    </w:p>
+    <w:p>
+      <w:pPr>
+        <w:pStyle w:val="Kop2"/>
+        <w:ind w:firstLine="360"/>
+        <w:rPr>
+          <w:lang w:val="en-US"/>
+        </w:rPr>
+      </w:pPr>
+      <w:r>
+        <w:rPr>
+          <w:lang w:val="en-US"/>
+        </w:rPr>
+        <w:t xml:space="preserve"> </w:t>
+      </w:r>
+    </w:p>
+    <w:p>
+      <w:pPr>
+        <w:pStyle w:val="Subtitel"/>
+        <w:rPr>
+          <w:lang w:val="en-US"/>
+        </w:rPr>
+      </w:pPr>
+      <w:r>
+        <w:rPr>
+          <w:lang w:val="en-US"/>
+        </w:rPr>
+        <w:t xml:space="preserve">High level sequence diagram </w:t>
+      </w:r>
+      <w:r>
+        <w:rPr>
+          <w:lang w:val="en-US"/>
+        </w:rPr>
+        <w:t>matching service</w:t>
+      </w:r>
+    </w:p>
+    <w:p>
+      <w:pPr>
+        <w:pStyle w:val="Kop1"/>
+      </w:pPr>
+      <w:r>
+        <w:rPr>
+          <w:noProof/>
+          <w:lang w:eastAsia="nl-NL"/>
+        </w:rPr>
+        <w:drawing>
+          <wp:inline distT="0" distB="0" distL="0" distR="0">
+            <wp:extent cx="5760720" cy="2802890"/>
+            <wp:effectExtent l="19050" t="0" r="0" b="0"/>
+            <wp:docPr id="8" name="Afbeelding 7" descr="High level diagram.png"/>
+            <wp:cNvGraphicFramePr>
+              <a:graphicFrameLocks xmlns:a="http://schemas.openxmlformats.org/drawingml/2006/main" noChangeAspect="1"/>
+            </wp:cNvGraphicFramePr>
+            <a:graphic xmlns:a="http://schemas.openxmlformats.org/drawingml/2006/main">
+              <a:graphicData uri="http://schemas.openxmlformats.org/drawingml/2006/picture">
+                <pic:pic xmlns:pic="http://schemas.openxmlformats.org/drawingml/2006/picture">
+                  <pic:nvPicPr>
+                    <pic:cNvPr id="0" name="High level diagram.png"/>
+                    <pic:cNvPicPr/>
+                  </pic:nvPicPr>
+                  <pic:blipFill>
+                    <a:blip r:embed="rId13"/>
+                    <a:stretch>
+                      <a:fillRect/>
+                    </a:stretch>
+                  </pic:blipFill>
+                  <pic:spPr>
+                    <a:xfrm>
+                      <a:off x="0" y="0"/>
+                      <a:ext cx="5760720" cy="2802890"/>
+                    </a:xfrm>
+                    <a:prstGeom prst="rect">
+                      <a:avLst/>
+                    </a:prstGeom>
+                  </pic:spPr>
+                </pic:pic>
+              </a:graphicData>
+            </a:graphic>
+          </wp:inline>
+        </w:drawing>
+      </w:r>
+    </w:p>
+    <w:p>
+      <w:pPr>
+        <w:rPr>
+          <w:noProof/>
+        </w:rPr>
+      </w:pPr>
+      <w:r>
+        <w:rPr>
+          <w:noProof/>
+        </w:rPr>
+        <w:br w:type="page"/>
+      </w:r>
+    </w:p>
+    <w:p>
+      <w:pPr>
+        <w:pStyle w:val="Subtitel"/>
+      </w:pPr>
+      <w:r>
+        <w:rPr>
+          <w:noProof/>
+          <w:lang w:eastAsia="nl-NL"/>
+        </w:rPr>
+        <w:lastRenderedPageBreak/>
+        <w:drawing>
+          <wp:anchor distT="0" distB="0" distL="114300" distR="114300" simplePos="0" relativeHeight="251658240" behindDoc="0" locked="0" layoutInCell="1" allowOverlap="1">
+            <wp:simplePos x="0" y="0"/>
+            <wp:positionH relativeFrom="margin">
+              <wp:posOffset>-1367155</wp:posOffset>
+            </wp:positionH>
+            <wp:positionV relativeFrom="margin">
+              <wp:posOffset>2943860</wp:posOffset>
+            </wp:positionV>
+            <wp:extent cx="8548370" cy="3502660"/>
+            <wp:effectExtent l="0" t="2514600" r="0" b="2498090"/>
+            <wp:wrapSquare wrapText="bothSides"/>
+            <wp:docPr id="10" name="Afbeelding 9" descr="Servicesequence.png"/>
+            <wp:cNvGraphicFramePr>
+              <a:graphicFrameLocks xmlns:a="http://schemas.openxmlformats.org/drawingml/2006/main" noChangeAspect="1"/>
+            </wp:cNvGraphicFramePr>
+            <a:graphic xmlns:a="http://schemas.openxmlformats.org/drawingml/2006/main">
+              <a:graphicData uri="http://schemas.openxmlformats.org/drawingml/2006/picture">
+                <pic:pic xmlns:pic="http://schemas.openxmlformats.org/drawingml/2006/picture">
+                  <pic:nvPicPr>
+                    <pic:cNvPr id="0" name="Servicesequence.png"/>
+                    <pic:cNvPicPr/>
+                  </pic:nvPicPr>
+                  <pic:blipFill>
+                    <a:blip r:embed="rId14"/>
+                    <a:stretch>
+                      <a:fillRect/>
+                    </a:stretch>
+                  </pic:blipFill>
+                  <pic:spPr>
+                    <a:xfrm rot="5400000">
+                      <a:off x="0" y="0"/>
+                      <a:ext cx="8548370" cy="3502660"/>
+                    </a:xfrm>
+                    <a:prstGeom prst="rect">
+                      <a:avLst/>
+                    </a:prstGeom>
+                  </pic:spPr>
+                </pic:pic>
+              </a:graphicData>
+            </a:graphic>
+          </wp:anchor>
+        </w:drawing>
+      </w:r>
+      <w:r>
+        <w:t>Service seguence diagram</w:t>
+      </w:r>
+    </w:p>
+    <w:p>
+      <w:pPr>
+        <w:pStyle w:val="Kop1"/>
+        <w:numPr>
+          <w:ilvl w:val="0"/>
+          <w:numId w:val="2"/>
+        </w:numPr>
+      </w:pPr>
+      <w:r>
+        <w:br w:type="page"/>
+      </w:r>
+      <w:r>
+        <w:lastRenderedPageBreak/>
+        <w:t>Implementation view</w:t>
+      </w:r>
+    </w:p>
+    <w:p/>
     <w:sectPr>
-      <w:headerReference w:type="default" r:id="rId11"/>
-      <w:footerReference w:type="default" r:id="rId12"/>
+      <w:headerReference w:type="default" r:id="rId15"/>
+      <w:footerReference w:type="default" r:id="rId16"/>
       <w:pgSz w:w="11906" w:h="16838"/>
       <w:pgMar w:top="1417" w:right="1417" w:bottom="1417" w:left="1417" w:header="708" w:footer="708" w:gutter="0"/>
       <w:cols w:space="708"/>
@@ -1435,7 +1798,7 @@
                 <w:b/>
                 <w:noProof/>
               </w:rPr>
-              <w:t>5</w:t>
+              <w:t>9</w:t>
             </w:r>
             <w:r>
               <w:rPr>
@@ -1475,7 +1838,7 @@
                 <w:b/>
                 <w:noProof/>
               </w:rPr>
-              <w:t>5</w:t>
+              <w:t>9</w:t>
             </w:r>
             <w:r>
               <w:rPr>
@@ -1539,9 +1902,6 @@
         </w:rPr>
         <w:alias w:val="Titel"/>
         <w:id w:val="78404852"/>
-        <w:placeholder>
-          <w:docPart w:val="57DA86B67EB14A558D479F26C86C37FA"/>
-        </w:placeholder>
         <w:dataBinding w:prefixMappings="xmlns:ns0='http://schemas.openxmlformats.org/package/2006/metadata/core-properties' xmlns:ns1='http://purl.org/dc/elements/1.1/'" w:xpath="/ns0:coreProperties[1]/ns1:title[1]" w:storeItemID="{6C3C8BC8-F283-45AE-878A-BAB7291924A1}"/>
         <w:text/>
       </w:sdtPr>
@@ -2029,6 +2389,28 @@
       <w:szCs w:val="26"/>
     </w:rPr>
   </w:style>
+  <w:style w:type="paragraph" w:styleId="Kop3">
+    <w:name w:val="heading 3"/>
+    <w:basedOn w:val="Standaard"/>
+    <w:next w:val="Standaard"/>
+    <w:link w:val="Kop3Char"/>
+    <w:uiPriority w:val="9"/>
+    <w:unhideWhenUsed/>
+    <w:qFormat/>
+    <w:rsid w:val="00034C47"/>
+    <w:pPr>
+      <w:keepNext/>
+      <w:keepLines/>
+      <w:spacing w:before="200" w:after="0"/>
+      <w:outlineLvl w:val="2"/>
+    </w:pPr>
+    <w:rPr>
+      <w:rFonts w:asciiTheme="majorHAnsi" w:eastAsiaTheme="majorEastAsia" w:hAnsiTheme="majorHAnsi" w:cstheme="majorBidi"/>
+      <w:b/>
+      <w:bCs/>
+      <w:color w:val="4F81BD" w:themeColor="accent1"/>
+    </w:rPr>
+  </w:style>
   <w:style w:type="character" w:default="1" w:styleId="Standaardalinea-lettertype">
     <w:name w:val="Default Paragraph Font"/>
     <w:uiPriority w:val="1"/>
@@ -2519,6 +2901,91 @@
     <w:rPr>
       <w:color w:val="0000FF" w:themeColor="hyperlink"/>
       <w:u w:val="single"/>
+    </w:rPr>
+  </w:style>
+  <w:style w:type="character" w:customStyle="1" w:styleId="InfoBlueChar">
+    <w:name w:val="InfoBlue Char"/>
+    <w:basedOn w:val="Standaardalinea-lettertype"/>
+    <w:link w:val="InfoBlue"/>
+    <w:locked/>
+    <w:rsid w:val="00E27BED"/>
+    <w:rPr>
+      <w:rFonts w:ascii="Arial" w:hAnsi="Arial"/>
+      <w:i/>
+      <w:color w:val="0000FF"/>
+    </w:rPr>
+  </w:style>
+  <w:style w:type="paragraph" w:customStyle="1" w:styleId="InfoBlue">
+    <w:name w:val="InfoBlue"/>
+    <w:basedOn w:val="Standaard"/>
+    <w:next w:val="Standaard"/>
+    <w:link w:val="InfoBlueChar"/>
+    <w:autoRedefine/>
+    <w:rsid w:val="00E27BED"/>
+    <w:pPr>
+      <w:widowControl w:val="0"/>
+      <w:tabs>
+        <w:tab w:val="left" w:pos="540"/>
+        <w:tab w:val="left" w:pos="1260"/>
+      </w:tabs>
+      <w:spacing w:after="120" w:line="240" w:lineRule="atLeast"/>
+    </w:pPr>
+    <w:rPr>
+      <w:rFonts w:ascii="Arial" w:hAnsi="Arial"/>
+      <w:i/>
+      <w:color w:val="0000FF"/>
+    </w:rPr>
+  </w:style>
+  <w:style w:type="character" w:customStyle="1" w:styleId="Kop3Char">
+    <w:name w:val="Kop 3 Char"/>
+    <w:basedOn w:val="Standaardalinea-lettertype"/>
+    <w:link w:val="Kop3"/>
+    <w:uiPriority w:val="9"/>
+    <w:rsid w:val="00034C47"/>
+    <w:rPr>
+      <w:rFonts w:asciiTheme="majorHAnsi" w:eastAsiaTheme="majorEastAsia" w:hAnsiTheme="majorHAnsi" w:cstheme="majorBidi"/>
+      <w:b/>
+      <w:bCs/>
+      <w:color w:val="4F81BD" w:themeColor="accent1"/>
+    </w:rPr>
+  </w:style>
+  <w:style w:type="paragraph" w:styleId="Subtitel">
+    <w:name w:val="Subtitle"/>
+    <w:basedOn w:val="Standaard"/>
+    <w:next w:val="Standaard"/>
+    <w:link w:val="SubtitelChar"/>
+    <w:uiPriority w:val="11"/>
+    <w:qFormat/>
+    <w:rsid w:val="00034C47"/>
+    <w:pPr>
+      <w:numPr>
+        <w:ilvl w:val="1"/>
+      </w:numPr>
+    </w:pPr>
+    <w:rPr>
+      <w:rFonts w:asciiTheme="majorHAnsi" w:eastAsiaTheme="majorEastAsia" w:hAnsiTheme="majorHAnsi" w:cstheme="majorBidi"/>
+      <w:i/>
+      <w:iCs/>
+      <w:color w:val="4F81BD" w:themeColor="accent1"/>
+      <w:spacing w:val="15"/>
+      <w:sz w:val="24"/>
+      <w:szCs w:val="24"/>
+    </w:rPr>
+  </w:style>
+  <w:style w:type="character" w:customStyle="1" w:styleId="SubtitelChar">
+    <w:name w:val="Subtitel Char"/>
+    <w:basedOn w:val="Standaardalinea-lettertype"/>
+    <w:link w:val="Subtitel"/>
+    <w:uiPriority w:val="11"/>
+    <w:rsid w:val="00034C47"/>
+    <w:rPr>
+      <w:rFonts w:asciiTheme="majorHAnsi" w:eastAsiaTheme="majorEastAsia" w:hAnsiTheme="majorHAnsi" w:cstheme="majorBidi"/>
+      <w:i/>
+      <w:iCs/>
+      <w:color w:val="4F81BD" w:themeColor="accent1"/>
+      <w:spacing w:val="15"/>
+      <w:sz w:val="24"/>
+      <w:szCs w:val="24"/>
     </w:rPr>
   </w:style>
 </w:styles>
@@ -2701,35 +3168,6 @@
         </w:p>
       </w:docPartBody>
     </w:docPart>
-    <w:docPart>
-      <w:docPartPr>
-        <w:name w:val="0BB80E6BF4EA4FBDBDC1A8DB8AC15864"/>
-        <w:category>
-          <w:name w:val="Algemeen"/>
-          <w:gallery w:val="placeholder"/>
-        </w:category>
-        <w:types>
-          <w:type w:val="bbPlcHdr"/>
-        </w:types>
-        <w:behaviors>
-          <w:behavior w:val="content"/>
-        </w:behaviors>
-        <w:guid w:val="{3758B177-DC35-4385-B7F2-6D9D8B65BFB7}"/>
-      </w:docPartPr>
-      <w:docPartBody>
-        <w:p>
-          <w:pPr>
-            <w:pStyle w:val="0BB80E6BF4EA4FBDBDC1A8DB8AC15864"/>
-          </w:pPr>
-          <w:r>
-            <w:rPr>
-              <w:rStyle w:val="Tekstvantijdelijkeaanduiding"/>
-            </w:rPr>
-            <w:t>[Publicatiedatum]</w:t>
-          </w:r>
-        </w:p>
-      </w:docPartBody>
-    </w:docPart>
   </w:docParts>
 </w:glossaryDocument>
 </file>
@@ -2766,6 +3204,13 @@
     <w:pitch w:val="variable"/>
     <w:sig w:usb0="800002EF" w:usb1="4000205A" w:usb2="00000000" w:usb3="00000000" w:csb0="00000017" w:csb1="00000000"/>
   </w:font>
+  <w:font w:name="Arial">
+    <w:panose1 w:val="020B0606020202030204"/>
+    <w:charset w:val="00"/>
+    <w:family w:val="swiss"/>
+    <w:pitch w:val="variable"/>
+    <w:sig w:usb0="00000287" w:usb1="00000800" w:usb2="00000000" w:usb3="00000000" w:csb0="0000009F" w:csb1="00000000"/>
+  </w:font>
 </w:fonts>
 </file>
 
@@ -2782,6 +3227,7 @@
     <w:rsidRoot w:val="00E15C40"/>
     <w:rsid w:val="003E1C44"/>
     <w:rsid w:val="004D562E"/>
+    <w:rsid w:val="00740BF4"/>
     <w:rsid w:val="00E15C40"/>
   </w:rsids>
   <m:mathPr>

</xml_diff>

<commit_message>
Added new sequence diagrams (Jeroen)
</commit_message>
<xml_diff>
--- a/SAD/Software_Architecture_Document.docx
+++ b/SAD/Software_Architecture_Document.docx
@@ -1704,7 +1704,44 @@
         <w:t>Implementation view</w:t>
       </w:r>
     </w:p>
-    <w:p/>
+    <w:p>
+      <w:pPr>
+        <w:pStyle w:val="Kop2"/>
+        <w:ind w:firstLine="360"/>
+      </w:pPr>
+      <w:r>
+        <w:t xml:space="preserve">4.2 Package structuur </w:t>
+      </w:r>
+    </w:p>
+    <w:p>
+      <w:r>
+        <w:t>nl.han.ica.daretwodate.services</w:t>
+      </w:r>
+    </w:p>
+    <w:p>
+      <w:r>
+        <w:t>nl.han.ica.daretwodate.domains</w:t>
+      </w:r>
+    </w:p>
+    <w:p>
+      <w:r>
+        <w:t>nl.han.ica.daretwodate.data</w:t>
+      </w:r>
+    </w:p>
+    <w:p>
+      <w:r>
+        <w:t>nl.han.ica.daretwodate.config</w:t>
+      </w:r>
+    </w:p>
+    <w:p>
+      <w:pPr>
+        <w:pStyle w:val="Kop2"/>
+        <w:ind w:firstLine="360"/>
+      </w:pPr>
+      <w:r>
+        <w:t xml:space="preserve"> </w:t>
+      </w:r>
+    </w:p>
     <w:sectPr>
       <w:headerReference w:type="default" r:id="rId15"/>
       <w:footerReference w:type="default" r:id="rId16"/>
@@ -1963,6 +2000,119 @@
 <file path=word/numbering.xml><?xml version="1.0" encoding="utf-8"?>
 <w:numbering xmlns:ve="http://schemas.openxmlformats.org/markup-compatibility/2006" xmlns:o="urn:schemas-microsoft-com:office:office" xmlns:r="http://schemas.openxmlformats.org/officeDocument/2006/relationships" xmlns:m="http://schemas.openxmlformats.org/officeDocument/2006/math" xmlns:v="urn:schemas-microsoft-com:vml" xmlns:wp="http://schemas.openxmlformats.org/drawingml/2006/wordprocessingDrawing" xmlns:w10="urn:schemas-microsoft-com:office:word" xmlns:w="http://schemas.openxmlformats.org/wordprocessingml/2006/main" xmlns:wne="http://schemas.microsoft.com/office/word/2006/wordml">
   <w:abstractNum w:abstractNumId="0">
+    <w:nsid w:val="04BF3337"/>
+    <w:multiLevelType w:val="hybridMultilevel"/>
+    <w:tmpl w:val="0B1236E6"/>
+    <w:lvl w:ilvl="0" w:tplc="04130009">
+      <w:start w:val="1"/>
+      <w:numFmt w:val="bullet"/>
+      <w:lvlText w:val=""/>
+      <w:lvlJc w:val="left"/>
+      <w:pPr>
+        <w:ind w:left="720" w:hanging="360"/>
+      </w:pPr>
+      <w:rPr>
+        <w:rFonts w:ascii="Wingdings" w:hAnsi="Wingdings" w:hint="default"/>
+      </w:rPr>
+    </w:lvl>
+    <w:lvl w:ilvl="1" w:tplc="04130003">
+      <w:start w:val="1"/>
+      <w:numFmt w:val="decimal"/>
+      <w:lvlText w:val="%2."/>
+      <w:lvlJc w:val="left"/>
+      <w:pPr>
+        <w:tabs>
+          <w:tab w:val="num" w:pos="1440"/>
+        </w:tabs>
+        <w:ind w:left="1440" w:hanging="360"/>
+      </w:pPr>
+    </w:lvl>
+    <w:lvl w:ilvl="2" w:tplc="04130005">
+      <w:start w:val="1"/>
+      <w:numFmt w:val="decimal"/>
+      <w:lvlText w:val="%3."/>
+      <w:lvlJc w:val="left"/>
+      <w:pPr>
+        <w:tabs>
+          <w:tab w:val="num" w:pos="2160"/>
+        </w:tabs>
+        <w:ind w:left="2160" w:hanging="360"/>
+      </w:pPr>
+    </w:lvl>
+    <w:lvl w:ilvl="3" w:tplc="04130001">
+      <w:start w:val="1"/>
+      <w:numFmt w:val="decimal"/>
+      <w:lvlText w:val="%4."/>
+      <w:lvlJc w:val="left"/>
+      <w:pPr>
+        <w:tabs>
+          <w:tab w:val="num" w:pos="2880"/>
+        </w:tabs>
+        <w:ind w:left="2880" w:hanging="360"/>
+      </w:pPr>
+    </w:lvl>
+    <w:lvl w:ilvl="4" w:tplc="04130003">
+      <w:start w:val="1"/>
+      <w:numFmt w:val="decimal"/>
+      <w:lvlText w:val="%5."/>
+      <w:lvlJc w:val="left"/>
+      <w:pPr>
+        <w:tabs>
+          <w:tab w:val="num" w:pos="3600"/>
+        </w:tabs>
+        <w:ind w:left="3600" w:hanging="360"/>
+      </w:pPr>
+    </w:lvl>
+    <w:lvl w:ilvl="5" w:tplc="04130005">
+      <w:start w:val="1"/>
+      <w:numFmt w:val="decimal"/>
+      <w:lvlText w:val="%6."/>
+      <w:lvlJc w:val="left"/>
+      <w:pPr>
+        <w:tabs>
+          <w:tab w:val="num" w:pos="4320"/>
+        </w:tabs>
+        <w:ind w:left="4320" w:hanging="360"/>
+      </w:pPr>
+    </w:lvl>
+    <w:lvl w:ilvl="6" w:tplc="04130001">
+      <w:start w:val="1"/>
+      <w:numFmt w:val="decimal"/>
+      <w:lvlText w:val="%7."/>
+      <w:lvlJc w:val="left"/>
+      <w:pPr>
+        <w:tabs>
+          <w:tab w:val="num" w:pos="5040"/>
+        </w:tabs>
+        <w:ind w:left="5040" w:hanging="360"/>
+      </w:pPr>
+    </w:lvl>
+    <w:lvl w:ilvl="7" w:tplc="04130003">
+      <w:start w:val="1"/>
+      <w:numFmt w:val="decimal"/>
+      <w:lvlText w:val="%8."/>
+      <w:lvlJc w:val="left"/>
+      <w:pPr>
+        <w:tabs>
+          <w:tab w:val="num" w:pos="5760"/>
+        </w:tabs>
+        <w:ind w:left="5760" w:hanging="360"/>
+      </w:pPr>
+    </w:lvl>
+    <w:lvl w:ilvl="8" w:tplc="04130005">
+      <w:start w:val="1"/>
+      <w:numFmt w:val="decimal"/>
+      <w:lvlText w:val="%9."/>
+      <w:lvlJc w:val="left"/>
+      <w:pPr>
+        <w:tabs>
+          <w:tab w:val="num" w:pos="6480"/>
+        </w:tabs>
+        <w:ind w:left="6480" w:hanging="360"/>
+      </w:pPr>
+    </w:lvl>
+  </w:abstractNum>
+  <w:abstractNum w:abstractNumId="1">
     <w:nsid w:val="3C9979A6"/>
     <w:multiLevelType w:val="hybridMultilevel"/>
     <w:tmpl w:val="B0621518"/>
@@ -2051,7 +2201,7 @@
       </w:pPr>
     </w:lvl>
   </w:abstractNum>
-  <w:abstractNum w:abstractNumId="1">
+  <w:abstractNum w:abstractNumId="2">
     <w:nsid w:val="40CB6CA9"/>
     <w:multiLevelType w:val="multilevel"/>
     <w:tmpl w:val="46C45FE0"/>
@@ -2173,10 +2323,38 @@
     </w:lvl>
   </w:abstractNum>
   <w:num w:numId="1">
-    <w:abstractNumId w:val="0"/>
+    <w:abstractNumId w:val="1"/>
   </w:num>
   <w:num w:numId="2">
-    <w:abstractNumId w:val="1"/>
+    <w:abstractNumId w:val="2"/>
+  </w:num>
+  <w:num w:numId="3">
+    <w:abstractNumId w:val="0"/>
+    <w:lvlOverride w:ilvl="0"/>
+    <w:lvlOverride w:ilvl="1">
+      <w:startOverride w:val="1"/>
+    </w:lvlOverride>
+    <w:lvlOverride w:ilvl="2">
+      <w:startOverride w:val="1"/>
+    </w:lvlOverride>
+    <w:lvlOverride w:ilvl="3">
+      <w:startOverride w:val="1"/>
+    </w:lvlOverride>
+    <w:lvlOverride w:ilvl="4">
+      <w:startOverride w:val="1"/>
+    </w:lvlOverride>
+    <w:lvlOverride w:ilvl="5">
+      <w:startOverride w:val="1"/>
+    </w:lvlOverride>
+    <w:lvlOverride w:ilvl="6">
+      <w:startOverride w:val="1"/>
+    </w:lvlOverride>
+    <w:lvlOverride w:ilvl="7">
+      <w:startOverride w:val="1"/>
+    </w:lvlOverride>
+    <w:lvlOverride w:ilvl="8">
+      <w:startOverride w:val="1"/>
+    </w:lvlOverride>
   </w:num>
 </w:numbering>
 </file>
@@ -2221,6 +2399,7 @@
     <w:lsdException w:name="caption" w:uiPriority="35" w:qFormat="1"/>
     <w:lsdException w:name="Title" w:semiHidden="0" w:uiPriority="10" w:unhideWhenUsed="0" w:qFormat="1"/>
     <w:lsdException w:name="Default Paragraph Font" w:uiPriority="1"/>
+    <w:lsdException w:name="Body Text" w:uiPriority="0"/>
     <w:lsdException w:name="Subtitle" w:semiHidden="0" w:uiPriority="11" w:unhideWhenUsed="0" w:qFormat="1"/>
     <w:lsdException w:name="Strong" w:semiHidden="0" w:uiPriority="22" w:unhideWhenUsed="0" w:qFormat="1"/>
     <w:lsdException w:name="Emphasis" w:semiHidden="0" w:uiPriority="20" w:unhideWhenUsed="0" w:qFormat="1"/>
@@ -2986,6 +3165,38 @@
       <w:spacing w:val="15"/>
       <w:sz w:val="24"/>
       <w:szCs w:val="24"/>
+    </w:rPr>
+  </w:style>
+  <w:style w:type="paragraph" w:styleId="Plattetekst">
+    <w:name w:val="Body Text"/>
+    <w:basedOn w:val="Standaard"/>
+    <w:link w:val="PlattetekstChar"/>
+    <w:semiHidden/>
+    <w:unhideWhenUsed/>
+    <w:rsid w:val="00B47BBD"/>
+    <w:pPr>
+      <w:keepLines/>
+      <w:widowControl w:val="0"/>
+      <w:spacing w:after="120" w:line="240" w:lineRule="atLeast"/>
+    </w:pPr>
+    <w:rPr>
+      <w:rFonts w:ascii="Arial" w:eastAsia="Times New Roman" w:hAnsi="Arial" w:cs="Times New Roman"/>
+      <w:sz w:val="20"/>
+      <w:szCs w:val="20"/>
+      <w:lang w:val="en-US"/>
+    </w:rPr>
+  </w:style>
+  <w:style w:type="character" w:customStyle="1" w:styleId="PlattetekstChar">
+    <w:name w:val="Platte tekst Char"/>
+    <w:basedOn w:val="Standaardalinea-lettertype"/>
+    <w:link w:val="Plattetekst"/>
+    <w:semiHidden/>
+    <w:rsid w:val="00B47BBD"/>
+    <w:rPr>
+      <w:rFonts w:ascii="Arial" w:eastAsia="Times New Roman" w:hAnsi="Arial" w:cs="Times New Roman"/>
+      <w:sz w:val="20"/>
+      <w:szCs w:val="20"/>
+      <w:lang w:val="en-US"/>
     </w:rPr>
   </w:style>
 </w:styles>
@@ -3174,6 +3385,15 @@
 
 <file path=word/glossary/fontTable.xml><?xml version="1.0" encoding="utf-8"?>
 <w:fonts xmlns:r="http://schemas.openxmlformats.org/officeDocument/2006/relationships" xmlns:w="http://schemas.openxmlformats.org/wordprocessingml/2006/main">
+  <w:font w:name="Wingdings">
+    <w:altName w:val="Symbol"/>
+    <w:panose1 w:val="05000000000000000000"/>
+    <w:charset w:val="02"/>
+    <w:family w:val="auto"/>
+    <w:notTrueType/>
+    <w:pitch w:val="variable"/>
+    <w:sig w:usb0="00000000" w:usb1="10000000" w:usb2="00000000" w:usb3="00000000" w:csb0="80000000" w:csb1="00000000"/>
+  </w:font>
   <w:font w:name="Times New Roman">
     <w:altName w:val="Times"/>
     <w:panose1 w:val="02020603050405020304"/>

</xml_diff>